<commit_message>
Improvement documentazione e continuo analisi dati
</commit_message>
<xml_diff>
--- a/DocumentazioneBozza.docx
+++ b/DocumentazioneBozza.docx
@@ -23,13 +23,20 @@
     </w:p>
     <w:p>
       <w:pPr>
-        <w:pStyle w:val="ListParagraph"/>
-        <w:numPr>
-          <w:ilvl w:val="0"/>
-          <w:numId w:val="1"/>
-        </w:numPr>
-      </w:pPr>
-      <w:r>
+        <w:rPr>
+          <w:b/>
+          <w:bCs/>
+          <w:sz w:val="26"/>
+          <w:szCs w:val="26"/>
+        </w:rPr>
+      </w:pPr>
+      <w:r>
+        <w:rPr>
+          <w:b/>
+          <w:bCs/>
+          <w:sz w:val="26"/>
+          <w:szCs w:val="26"/>
+        </w:rPr>
         <w:lastRenderedPageBreak/>
         <w:t>INTRODUZIONE</w:t>
       </w:r>
@@ -160,33 +167,668 @@
     </w:p>
     <w:p>
       <w:pPr>
+        <w:ind w:left="718"/>
+      </w:pPr>
+    </w:p>
+    <w:p>
+      <w:pPr>
+        <w:ind w:left="718"/>
+      </w:pPr>
+    </w:p>
+    <w:p>
+      <w:pPr>
+        <w:ind w:left="718"/>
+      </w:pPr>
+    </w:p>
+    <w:p>
+      <w:pPr>
+        <w:ind w:left="718"/>
+      </w:pPr>
+    </w:p>
+    <w:p>
+      <w:pPr>
+        <w:ind w:left="718"/>
+      </w:pPr>
+    </w:p>
+    <w:p>
+      <w:pPr>
+        <w:ind w:left="718"/>
+      </w:pPr>
+    </w:p>
+    <w:p>
+      <w:pPr>
+        <w:ind w:left="718"/>
+      </w:pPr>
+    </w:p>
+    <w:p>
+      <w:pPr>
+        <w:ind w:left="718"/>
+      </w:pPr>
+    </w:p>
+    <w:p>
+      <w:pPr>
+        <w:ind w:left="718"/>
+      </w:pPr>
+    </w:p>
+    <w:p>
+      <w:pPr>
+        <w:ind w:left="718"/>
+      </w:pPr>
+    </w:p>
+    <w:p>
+      <w:pPr>
+        <w:ind w:left="718"/>
+      </w:pPr>
+    </w:p>
+    <w:p>
+      <w:pPr>
+        <w:ind w:left="718"/>
+      </w:pPr>
+    </w:p>
+    <w:p>
+      <w:pPr>
+        <w:ind w:left="718"/>
+      </w:pPr>
+    </w:p>
+    <w:p>
+      <w:pPr>
+        <w:ind w:left="718"/>
+      </w:pPr>
+    </w:p>
+    <w:p>
+      <w:pPr>
+        <w:ind w:left="718"/>
+      </w:pPr>
+    </w:p>
+    <w:p>
+      <w:pPr>
+        <w:ind w:left="718"/>
+      </w:pPr>
+    </w:p>
+    <w:p>
+      <w:pPr>
+        <w:ind w:left="718"/>
+      </w:pPr>
+    </w:p>
+    <w:p>
+      <w:pPr>
+        <w:ind w:left="718"/>
+      </w:pPr>
+    </w:p>
+    <w:p>
+      <w:pPr>
+        <w:ind w:left="718"/>
+      </w:pPr>
+    </w:p>
+    <w:p>
+      <w:pPr>
+        <w:ind w:left="718"/>
+      </w:pPr>
+    </w:p>
+    <w:p>
+      <w:pPr>
+        <w:ind w:left="718"/>
+      </w:pPr>
+    </w:p>
+    <w:p>
+      <w:pPr>
+        <w:ind w:left="718"/>
+      </w:pPr>
+    </w:p>
+    <w:p>
+      <w:pPr>
+        <w:ind w:left="718"/>
+      </w:pPr>
+    </w:p>
+    <w:p>
+      <w:pPr>
         <w:ind w:left="0" w:firstLine="0"/>
       </w:pPr>
     </w:p>
-    <w:p>
-      <w:pPr>
-        <w:pStyle w:val="ListParagraph"/>
+    <w:p/>
+    <w:p>
+      <w:pPr>
+        <w:pStyle w:val="Paragrafoelenco"/>
         <w:numPr>
           <w:ilvl w:val="0"/>
-          <w:numId w:val="1"/>
+          <w:numId w:val="10"/>
         </w:numPr>
-      </w:pPr>
-      <w:r>
-        <w:t xml:space="preserve">PULIZIA E PREPARAZIONE DEL DATASET </w:t>
-      </w:r>
-    </w:p>
-    <w:p>
-      <w:pPr>
-        <w:pStyle w:val="ListParagraph"/>
+        <w:rPr>
+          <w:b/>
+          <w:bCs/>
+          <w:sz w:val="26"/>
+          <w:szCs w:val="26"/>
+        </w:rPr>
+      </w:pPr>
+      <w:r>
+        <w:rPr>
+          <w:b/>
+          <w:bCs/>
+          <w:sz w:val="26"/>
+          <w:szCs w:val="26"/>
+        </w:rPr>
+        <w:t>O</w:t>
+      </w:r>
+      <w:r>
+        <w:rPr>
+          <w:b/>
+          <w:bCs/>
+          <w:sz w:val="26"/>
+          <w:szCs w:val="26"/>
+        </w:rPr>
+        <w:t xml:space="preserve">BIETTIVO </w:t>
+      </w:r>
+    </w:p>
+    <w:p>
+      <w:r>
+        <w:br/>
+      </w:r>
+      <w:r>
+        <w:rPr>
+          <w:rFonts w:cs="Times New Roman"/>
+          <w:color w:val="auto"/>
+          <w:szCs w:val="24"/>
+        </w:rPr>
+        <w:t xml:space="preserve">La fase introduttiva </w:t>
+      </w:r>
+      <w:r>
+        <w:rPr>
+          <w:color w:val="auto"/>
+          <w:szCs w:val="24"/>
+        </w:rPr>
+        <w:t>consiste nel leggere il dataset e comprenderne la struttura, d</w:t>
+      </w:r>
+      <w:r>
+        <w:rPr>
+          <w:rFonts w:cs="Times New Roman"/>
+          <w:color w:val="auto"/>
+          <w:szCs w:val="24"/>
+        </w:rPr>
+        <w:t xml:space="preserve">ove </w:t>
+      </w:r>
+      <w:r>
+        <w:rPr>
+          <w:rFonts w:cs="Times New Roman"/>
+          <w:color w:val="auto"/>
+          <w:szCs w:val="24"/>
+        </w:rPr>
+        <w:t>la nostra analisi si focalizza principalmente sulla modellazione di alcune variabili indipendenti disponibili. Tali variabili rivestono un ruolo essenziale per gli imprenditori operanti nel settore immobiliare, poiché forniscono orientamento nella loro decisione imprenditoriale, basandosi sui prezzi proposti da diversi fornitori di servizi. Questo approccio mira a indirizzare l'imprenditore verso una strategia funzionale capace di garantire un significativo ritorno economico.</w:t>
+      </w:r>
+    </w:p>
+    <w:p>
+      <w:pPr>
+        <w:rPr>
+          <w:b/>
+          <w:bCs/>
+          <w:sz w:val="26"/>
+          <w:szCs w:val="26"/>
+        </w:rPr>
+      </w:pPr>
+    </w:p>
+    <w:p>
+      <w:pPr>
+        <w:ind w:left="0" w:firstLine="0"/>
+        <w:jc w:val="center"/>
+        <w:rPr>
+          <w:b/>
+          <w:bCs/>
+          <w:sz w:val="26"/>
+          <w:szCs w:val="26"/>
+        </w:rPr>
+      </w:pPr>
+      <w:r>
+        <w:rPr>
+          <w:b/>
+          <w:bCs/>
+          <w:noProof/>
+          <w:sz w:val="26"/>
+          <w:szCs w:val="26"/>
+        </w:rPr>
+        <w:drawing>
+          <wp:inline distT="0" distB="0" distL="0" distR="0" wp14:anchorId="4B41E2BB" wp14:editId="0761EDD5">
+            <wp:extent cx="6449985" cy="822960"/>
+            <wp:effectExtent l="0" t="0" r="8255" b="0"/>
+            <wp:docPr id="193900210" name="Immagine 1"/>
+            <wp:cNvGraphicFramePr>
+              <a:graphicFrameLocks xmlns:a="http://schemas.openxmlformats.org/drawingml/2006/main" noChangeAspect="1"/>
+            </wp:cNvGraphicFramePr>
+            <a:graphic xmlns:a="http://schemas.openxmlformats.org/drawingml/2006/main">
+              <a:graphicData uri="http://schemas.openxmlformats.org/drawingml/2006/picture">
+                <pic:pic xmlns:pic="http://schemas.openxmlformats.org/drawingml/2006/picture">
+                  <pic:nvPicPr>
+                    <pic:cNvPr id="0" name="Picture 1"/>
+                    <pic:cNvPicPr>
+                      <a:picLocks noChangeAspect="1" noChangeArrowheads="1"/>
+                    </pic:cNvPicPr>
+                  </pic:nvPicPr>
+                  <pic:blipFill rotWithShape="1">
+                    <a:blip r:embed="rId5">
+                      <a:extLst>
+                        <a:ext uri="{28A0092B-C50C-407E-A947-70E740481C1C}">
+                          <a14:useLocalDpi xmlns:a14="http://schemas.microsoft.com/office/drawing/2010/main" val="0"/>
+                        </a:ext>
+                      </a:extLst>
+                    </a:blip>
+                    <a:srcRect t="1" r="59071" b="-9711"/>
+                    <a:stretch/>
+                  </pic:blipFill>
+                  <pic:spPr bwMode="auto">
+                    <a:xfrm>
+                      <a:off x="0" y="0"/>
+                      <a:ext cx="6622582" cy="844982"/>
+                    </a:xfrm>
+                    <a:prstGeom prst="rect">
+                      <a:avLst/>
+                    </a:prstGeom>
+                    <a:noFill/>
+                    <a:ln>
+                      <a:noFill/>
+                    </a:ln>
+                    <a:extLst>
+                      <a:ext uri="{53640926-AAD7-44D8-BBD7-CCE9431645EC}">
+                        <a14:shadowObscured xmlns:a14="http://schemas.microsoft.com/office/drawing/2010/main"/>
+                      </a:ext>
+                    </a:extLst>
+                  </pic:spPr>
+                </pic:pic>
+              </a:graphicData>
+            </a:graphic>
+          </wp:inline>
+        </w:drawing>
+      </w:r>
+    </w:p>
+    <w:p>
+      <w:pPr>
+        <w:pStyle w:val="Paragrafoelenco"/>
         <w:ind w:firstLine="0"/>
       </w:pPr>
     </w:p>
     <w:p>
       <w:pPr>
+        <w:pStyle w:val="Paragrafoelenco"/>
+        <w:ind w:firstLine="0"/>
+      </w:pPr>
+    </w:p>
+    <w:p>
+      <w:pPr>
+        <w:pStyle w:val="Paragrafoelenco"/>
+        <w:numPr>
+          <w:ilvl w:val="0"/>
+          <w:numId w:val="10"/>
+        </w:numPr>
+        <w:jc w:val="left"/>
+        <w:rPr>
+          <w:b/>
+          <w:bCs/>
+          <w:sz w:val="26"/>
+          <w:szCs w:val="26"/>
+        </w:rPr>
+      </w:pPr>
+      <w:r>
+        <w:rPr>
+          <w:b/>
+          <w:bCs/>
+          <w:sz w:val="26"/>
+          <w:szCs w:val="26"/>
+        </w:rPr>
+        <w:t xml:space="preserve">LETTURA E COMPRENSIONE DEL DATASET </w:t>
+      </w:r>
+    </w:p>
+    <w:p>
+      <w:pPr>
+        <w:ind w:left="370"/>
+      </w:pPr>
+    </w:p>
+    <w:p>
+      <w:pPr>
+        <w:ind w:left="20"/>
+      </w:pPr>
+      <w:r>
+        <w:t xml:space="preserve">Successivamente alla fase introduttiva, per comprendere al meglio la struttura del dataset, implementiamo la libreria </w:t>
+      </w:r>
+      <w:proofErr w:type="spellStart"/>
+      <w:r>
+        <w:t>pandas</w:t>
+      </w:r>
+      <w:proofErr w:type="spellEnd"/>
+      <w:r>
+        <w:t xml:space="preserve">. </w:t>
+      </w:r>
+    </w:p>
+    <w:p/>
+    <w:p>
+      <w:r>
+        <w:rPr>
+          <w:b/>
+          <w:bCs/>
+          <w:noProof/>
+          <w:sz w:val="26"/>
+          <w:szCs w:val="26"/>
+        </w:rPr>
+        <w:drawing>
+          <wp:inline distT="0" distB="0" distL="0" distR="0" wp14:anchorId="7C15A8FF" wp14:editId="45C9C2D0">
+            <wp:extent cx="5738446" cy="403860"/>
+            <wp:effectExtent l="0" t="0" r="0" b="0"/>
+            <wp:docPr id="1550032844" name="Immagine 2"/>
+            <wp:cNvGraphicFramePr>
+              <a:graphicFrameLocks xmlns:a="http://schemas.openxmlformats.org/drawingml/2006/main" noChangeAspect="1"/>
+            </wp:cNvGraphicFramePr>
+            <a:graphic xmlns:a="http://schemas.openxmlformats.org/drawingml/2006/main">
+              <a:graphicData uri="http://schemas.openxmlformats.org/drawingml/2006/picture">
+                <pic:pic xmlns:pic="http://schemas.openxmlformats.org/drawingml/2006/picture">
+                  <pic:nvPicPr>
+                    <pic:cNvPr id="0" name="Picture 2"/>
+                    <pic:cNvPicPr>
+                      <a:picLocks noChangeAspect="1" noChangeArrowheads="1"/>
+                    </pic:cNvPicPr>
+                  </pic:nvPicPr>
+                  <pic:blipFill rotWithShape="1">
+                    <a:blip r:embed="rId6">
+                      <a:extLst>
+                        <a:ext uri="{28A0092B-C50C-407E-A947-70E740481C1C}">
+                          <a14:useLocalDpi xmlns:a14="http://schemas.microsoft.com/office/drawing/2010/main" val="0"/>
+                        </a:ext>
+                      </a:extLst>
+                    </a:blip>
+                    <a:srcRect l="624" t="7783" r="62718" b="-158"/>
+                    <a:stretch/>
+                  </pic:blipFill>
+                  <pic:spPr bwMode="auto">
+                    <a:xfrm>
+                      <a:off x="0" y="0"/>
+                      <a:ext cx="6336162" cy="445926"/>
+                    </a:xfrm>
+                    <a:prstGeom prst="rect">
+                      <a:avLst/>
+                    </a:prstGeom>
+                    <a:noFill/>
+                    <a:ln>
+                      <a:noFill/>
+                    </a:ln>
+                    <a:extLst>
+                      <a:ext uri="{53640926-AAD7-44D8-BBD7-CCE9431645EC}">
+                        <a14:shadowObscured xmlns:a14="http://schemas.microsoft.com/office/drawing/2010/main"/>
+                      </a:ext>
+                    </a:extLst>
+                  </pic:spPr>
+                </pic:pic>
+              </a:graphicData>
+            </a:graphic>
+          </wp:inline>
+        </w:drawing>
+      </w:r>
+    </w:p>
+    <w:p>
+      <w:r>
+        <w:rPr>
+          <w:noProof/>
+        </w:rPr>
+        <w:drawing>
+          <wp:anchor distT="0" distB="0" distL="114300" distR="114300" simplePos="0" relativeHeight="251659264" behindDoc="0" locked="0" layoutInCell="1" allowOverlap="1" wp14:anchorId="777B4585" wp14:editId="4CAAA608">
+            <wp:simplePos x="0" y="0"/>
+            <wp:positionH relativeFrom="margin">
+              <wp:align>left</wp:align>
+            </wp:positionH>
+            <wp:positionV relativeFrom="paragraph">
+              <wp:posOffset>2211977</wp:posOffset>
+            </wp:positionV>
+            <wp:extent cx="5829300" cy="567055"/>
+            <wp:effectExtent l="0" t="0" r="0" b="0"/>
+            <wp:wrapSquare wrapText="bothSides"/>
+            <wp:docPr id="955790606" name="Immagine 4"/>
+            <wp:cNvGraphicFramePr>
+              <a:graphicFrameLocks xmlns:a="http://schemas.openxmlformats.org/drawingml/2006/main" noChangeAspect="1"/>
+            </wp:cNvGraphicFramePr>
+            <a:graphic xmlns:a="http://schemas.openxmlformats.org/drawingml/2006/main">
+              <a:graphicData uri="http://schemas.openxmlformats.org/drawingml/2006/picture">
+                <pic:pic xmlns:pic="http://schemas.openxmlformats.org/drawingml/2006/picture">
+                  <pic:nvPicPr>
+                    <pic:cNvPr id="0" name="Picture 4"/>
+                    <pic:cNvPicPr>
+                      <a:picLocks noChangeAspect="1" noChangeArrowheads="1"/>
+                    </pic:cNvPicPr>
+                  </pic:nvPicPr>
+                  <pic:blipFill rotWithShape="1">
+                    <a:blip r:embed="rId7">
+                      <a:extLst>
+                        <a:ext uri="{28A0092B-C50C-407E-A947-70E740481C1C}">
+                          <a14:useLocalDpi xmlns:a14="http://schemas.microsoft.com/office/drawing/2010/main" val="0"/>
+                        </a:ext>
+                      </a:extLst>
+                    </a:blip>
+                    <a:srcRect l="1" r="55873" b="-15006"/>
+                    <a:stretch/>
+                  </pic:blipFill>
+                  <pic:spPr bwMode="auto">
+                    <a:xfrm>
+                      <a:off x="0" y="0"/>
+                      <a:ext cx="5829300" cy="567055"/>
+                    </a:xfrm>
+                    <a:prstGeom prst="rect">
+                      <a:avLst/>
+                    </a:prstGeom>
+                    <a:noFill/>
+                    <a:ln>
+                      <a:noFill/>
+                    </a:ln>
+                    <a:extLst>
+                      <a:ext uri="{53640926-AAD7-44D8-BBD7-CCE9431645EC}">
+                        <a14:shadowObscured xmlns:a14="http://schemas.microsoft.com/office/drawing/2010/main"/>
+                      </a:ext>
+                    </a:extLst>
+                  </pic:spPr>
+                </pic:pic>
+              </a:graphicData>
+            </a:graphic>
+            <wp14:sizeRelH relativeFrom="margin">
+              <wp14:pctWidth>0</wp14:pctWidth>
+            </wp14:sizeRelH>
+            <wp14:sizeRelV relativeFrom="margin">
+              <wp14:pctHeight>0</wp14:pctHeight>
+            </wp14:sizeRelV>
+          </wp:anchor>
+        </w:drawing>
+      </w:r>
+      <w:r>
+        <w:rPr>
+          <w:noProof/>
+          <w:sz w:val="26"/>
+          <w:szCs w:val="26"/>
+        </w:rPr>
+        <w:drawing>
+          <wp:anchor distT="0" distB="0" distL="114300" distR="114300" simplePos="0" relativeHeight="251658240" behindDoc="0" locked="0" layoutInCell="1" allowOverlap="1" wp14:anchorId="309F22C3" wp14:editId="58D0EBB4">
+            <wp:simplePos x="0" y="0"/>
+            <wp:positionH relativeFrom="page">
+              <wp:align>left</wp:align>
+            </wp:positionH>
+            <wp:positionV relativeFrom="paragraph">
+              <wp:posOffset>217805</wp:posOffset>
+            </wp:positionV>
+            <wp:extent cx="7621704" cy="1926772"/>
+            <wp:effectExtent l="0" t="0" r="0" b="0"/>
+            <wp:wrapSquare wrapText="bothSides"/>
+            <wp:docPr id="524363655" name="Immagine 3"/>
+            <wp:cNvGraphicFramePr>
+              <a:graphicFrameLocks xmlns:a="http://schemas.openxmlformats.org/drawingml/2006/main" noChangeAspect="1"/>
+            </wp:cNvGraphicFramePr>
+            <a:graphic xmlns:a="http://schemas.openxmlformats.org/drawingml/2006/main">
+              <a:graphicData uri="http://schemas.openxmlformats.org/drawingml/2006/picture">
+                <pic:pic xmlns:pic="http://schemas.openxmlformats.org/drawingml/2006/picture">
+                  <pic:nvPicPr>
+                    <pic:cNvPr id="0" name="Picture 3"/>
+                    <pic:cNvPicPr>
+                      <a:picLocks noChangeAspect="1" noChangeArrowheads="1"/>
+                    </pic:cNvPicPr>
+                  </pic:nvPicPr>
+                  <pic:blipFill>
+                    <a:blip r:embed="rId8">
+                      <a:extLst>
+                        <a:ext uri="{28A0092B-C50C-407E-A947-70E740481C1C}">
+                          <a14:useLocalDpi xmlns:a14="http://schemas.microsoft.com/office/drawing/2010/main" val="0"/>
+                        </a:ext>
+                      </a:extLst>
+                    </a:blip>
+                    <a:srcRect/>
+                    <a:stretch>
+                      <a:fillRect/>
+                    </a:stretch>
+                  </pic:blipFill>
+                  <pic:spPr bwMode="auto">
+                    <a:xfrm>
+                      <a:off x="0" y="0"/>
+                      <a:ext cx="7621704" cy="1926772"/>
+                    </a:xfrm>
+                    <a:prstGeom prst="rect">
+                      <a:avLst/>
+                    </a:prstGeom>
+                    <a:noFill/>
+                    <a:ln>
+                      <a:noFill/>
+                    </a:ln>
+                  </pic:spPr>
+                </pic:pic>
+              </a:graphicData>
+            </a:graphic>
+            <wp14:sizeRelH relativeFrom="margin">
+              <wp14:pctWidth>0</wp14:pctWidth>
+            </wp14:sizeRelH>
+            <wp14:sizeRelV relativeFrom="margin">
+              <wp14:pctHeight>0</wp14:pctHeight>
+            </wp14:sizeRelV>
+          </wp:anchor>
+        </w:drawing>
+      </w:r>
+      <w:r>
+        <w:rPr>
+          <w:noProof/>
+        </w:rPr>
+        <w:drawing>
+          <wp:anchor distT="0" distB="0" distL="114300" distR="114300" simplePos="0" relativeHeight="251660288" behindDoc="0" locked="0" layoutInCell="1" allowOverlap="1" wp14:anchorId="1943ED2C" wp14:editId="7AF5FB7B">
+            <wp:simplePos x="0" y="0"/>
+            <wp:positionH relativeFrom="page">
+              <wp:align>left</wp:align>
+            </wp:positionH>
+            <wp:positionV relativeFrom="paragraph">
+              <wp:posOffset>3796030</wp:posOffset>
+            </wp:positionV>
+            <wp:extent cx="7434580" cy="1708785"/>
+            <wp:effectExtent l="0" t="0" r="0" b="5715"/>
+            <wp:wrapSquare wrapText="bothSides"/>
+            <wp:docPr id="809408162" name="Immagine 6"/>
+            <wp:cNvGraphicFramePr>
+              <a:graphicFrameLocks xmlns:a="http://schemas.openxmlformats.org/drawingml/2006/main" noChangeAspect="1"/>
+            </wp:cNvGraphicFramePr>
+            <a:graphic xmlns:a="http://schemas.openxmlformats.org/drawingml/2006/main">
+              <a:graphicData uri="http://schemas.openxmlformats.org/drawingml/2006/picture">
+                <pic:pic xmlns:pic="http://schemas.openxmlformats.org/drawingml/2006/picture">
+                  <pic:nvPicPr>
+                    <pic:cNvPr id="0" name="Picture 6"/>
+                    <pic:cNvPicPr>
+                      <a:picLocks noChangeAspect="1" noChangeArrowheads="1"/>
+                    </pic:cNvPicPr>
+                  </pic:nvPicPr>
+                  <pic:blipFill rotWithShape="1">
+                    <a:blip r:embed="rId9">
+                      <a:extLst>
+                        <a:ext uri="{28A0092B-C50C-407E-A947-70E740481C1C}">
+                          <a14:useLocalDpi xmlns:a14="http://schemas.microsoft.com/office/drawing/2010/main" val="0"/>
+                        </a:ext>
+                      </a:extLst>
+                    </a:blip>
+                    <a:srcRect r="9011"/>
+                    <a:stretch/>
+                  </pic:blipFill>
+                  <pic:spPr bwMode="auto">
+                    <a:xfrm>
+                      <a:off x="0" y="0"/>
+                      <a:ext cx="7434580" cy="1708785"/>
+                    </a:xfrm>
+                    <a:prstGeom prst="rect">
+                      <a:avLst/>
+                    </a:prstGeom>
+                    <a:noFill/>
+                    <a:ln>
+                      <a:noFill/>
+                    </a:ln>
+                    <a:extLst>
+                      <a:ext uri="{53640926-AAD7-44D8-BBD7-CCE9431645EC}">
+                        <a14:shadowObscured xmlns:a14="http://schemas.microsoft.com/office/drawing/2010/main"/>
+                      </a:ext>
+                    </a:extLst>
+                  </pic:spPr>
+                </pic:pic>
+              </a:graphicData>
+            </a:graphic>
+            <wp14:sizeRelH relativeFrom="margin">
+              <wp14:pctWidth>0</wp14:pctWidth>
+            </wp14:sizeRelH>
+            <wp14:sizeRelV relativeFrom="margin">
+              <wp14:pctHeight>0</wp14:pctHeight>
+            </wp14:sizeRelV>
+          </wp:anchor>
+        </w:drawing>
+      </w:r>
+    </w:p>
+    <w:p>
+      <w:pPr>
         <w:ind w:left="0" w:firstLine="0"/>
       </w:pPr>
       <w:r>
-        <w:t xml:space="preserve">- Durante la fase di pre-processing abbiamo deciso di cancellare le seguenti colonne del dataset </w:t>
+        <w:rPr>
+          <w:noProof/>
+        </w:rPr>
+        <w:lastRenderedPageBreak/>
+        <w:drawing>
+          <wp:inline distT="0" distB="0" distL="0" distR="0" wp14:anchorId="2E7955B0" wp14:editId="2F9B0BD4">
+            <wp:extent cx="5334000" cy="5771556"/>
+            <wp:effectExtent l="0" t="0" r="0" b="635"/>
+            <wp:docPr id="1094723314" name="Immagine 7"/>
+            <wp:cNvGraphicFramePr>
+              <a:graphicFrameLocks xmlns:a="http://schemas.openxmlformats.org/drawingml/2006/main" noChangeAspect="1"/>
+            </wp:cNvGraphicFramePr>
+            <a:graphic xmlns:a="http://schemas.openxmlformats.org/drawingml/2006/main">
+              <a:graphicData uri="http://schemas.openxmlformats.org/drawingml/2006/picture">
+                <pic:pic xmlns:pic="http://schemas.openxmlformats.org/drawingml/2006/picture">
+                  <pic:nvPicPr>
+                    <pic:cNvPr id="0" name="Picture 7"/>
+                    <pic:cNvPicPr>
+                      <a:picLocks noChangeAspect="1" noChangeArrowheads="1"/>
+                    </pic:cNvPicPr>
+                  </pic:nvPicPr>
+                  <pic:blipFill rotWithShape="1">
+                    <a:blip r:embed="rId10">
+                      <a:extLst>
+                        <a:ext uri="{28A0092B-C50C-407E-A947-70E740481C1C}">
+                          <a14:useLocalDpi xmlns:a14="http://schemas.microsoft.com/office/drawing/2010/main" val="0"/>
+                        </a:ext>
+                      </a:extLst>
+                    </a:blip>
+                    <a:srcRect r="68079"/>
+                    <a:stretch/>
+                  </pic:blipFill>
+                  <pic:spPr bwMode="auto">
+                    <a:xfrm>
+                      <a:off x="0" y="0"/>
+                      <a:ext cx="5357603" cy="5797095"/>
+                    </a:xfrm>
+                    <a:prstGeom prst="rect">
+                      <a:avLst/>
+                    </a:prstGeom>
+                    <a:noFill/>
+                    <a:ln>
+                      <a:noFill/>
+                    </a:ln>
+                    <a:extLst>
+                      <a:ext uri="{53640926-AAD7-44D8-BBD7-CCE9431645EC}">
+                        <a14:shadowObscured xmlns:a14="http://schemas.microsoft.com/office/drawing/2010/main"/>
+                      </a:ext>
+                    </a:extLst>
+                  </pic:spPr>
+                </pic:pic>
+              </a:graphicData>
+            </a:graphic>
+          </wp:inline>
+        </w:drawing>
       </w:r>
     </w:p>
     <w:p>
@@ -198,173 +840,578 @@
       <w:pPr>
         <w:ind w:left="0" w:firstLine="0"/>
       </w:pPr>
-      <w:r>
-        <w:t xml:space="preserve">country = </w:t>
-      </w:r>
-    </w:p>
-    <w:p>
-      <w:pPr>
-        <w:ind w:left="708" w:firstLine="0"/>
-      </w:pPr>
-      <w:r>
-        <w:t>se la nostra analisi si basa solo ed esclusivamente su NY, questo dato per la nostra</w:t>
+    </w:p>
+    <w:p>
+      <w:pPr>
+        <w:ind w:left="0" w:firstLine="0"/>
+      </w:pPr>
+    </w:p>
+    <w:p>
+      <w:pPr>
+        <w:ind w:left="0" w:firstLine="0"/>
+      </w:pPr>
+      <w:r>
+        <w:br/>
+      </w:r>
+      <w:r>
+        <w:br/>
+      </w:r>
+      <w:r>
+        <w:br/>
+      </w:r>
+      <w:r>
+        <w:br/>
+      </w:r>
+      <w:r>
+        <w:br/>
+      </w:r>
+      <w:r>
+        <w:br/>
+      </w:r>
+      <w:r>
+        <w:br/>
+      </w:r>
+      <w:r>
+        <w:br/>
+      </w:r>
+      <w:r>
+        <w:br/>
+      </w:r>
+      <w:r>
+        <w:br/>
+      </w:r>
+      <w:r>
+        <w:br/>
+      </w:r>
+      <w:r>
+        <w:br/>
+      </w:r>
+    </w:p>
+    <w:p>
+      <w:pPr>
+        <w:pStyle w:val="Paragrafoelenco"/>
+        <w:numPr>
+          <w:ilvl w:val="0"/>
+          <w:numId w:val="10"/>
+        </w:numPr>
+        <w:rPr>
+          <w:b/>
+          <w:bCs/>
+          <w:sz w:val="26"/>
+          <w:szCs w:val="26"/>
+        </w:rPr>
+      </w:pPr>
+      <w:r>
+        <w:rPr>
+          <w:b/>
+          <w:bCs/>
+          <w:sz w:val="26"/>
+          <w:szCs w:val="26"/>
+        </w:rPr>
+        <w:lastRenderedPageBreak/>
+        <w:t>PRE-PROCESSING</w:t>
+      </w:r>
+      <w:r>
+        <w:rPr>
+          <w:b/>
+          <w:bCs/>
+          <w:sz w:val="26"/>
+          <w:szCs w:val="26"/>
+        </w:rPr>
+        <w:t xml:space="preserve"> DEL DATASET </w:t>
+      </w:r>
+    </w:p>
+    <w:p>
+      <w:pPr>
+        <w:ind w:left="360" w:firstLine="0"/>
+      </w:pPr>
+    </w:p>
+    <w:p>
+      <w:pPr>
+        <w:ind w:left="360" w:firstLine="0"/>
+        <w:jc w:val="left"/>
+      </w:pPr>
+      <w:r>
+        <w:t xml:space="preserve">Dopo aver concluso la fase inziale e la fase successiva, relativa all’analisi strutturale del dataset, passiamo alla fase del </w:t>
+      </w:r>
+      <w:proofErr w:type="spellStart"/>
+      <w:r>
+        <w:t>pre</w:t>
+      </w:r>
+      <w:proofErr w:type="spellEnd"/>
+      <w:r>
+        <w:t xml:space="preserve">-processing, nella quale andremo ad effettuare un </w:t>
+      </w:r>
+      <w:proofErr w:type="spellStart"/>
+      <w:r>
+        <w:t>cleaning</w:t>
+      </w:r>
+      <w:proofErr w:type="spellEnd"/>
+      <w:r>
+        <w:t xml:space="preserve"> dei dati.</w:t>
+      </w:r>
+      <w:r>
+        <w:br/>
+      </w:r>
+      <w:r>
+        <w:br/>
+        <w:t>Inizio cancellando le colonne che so a prescindere non essere rilevanti per la mia analisi:</w:t>
+      </w:r>
+      <w:r>
+        <w:br/>
+      </w:r>
+      <w:r>
+        <w:br/>
+      </w:r>
+      <w:r>
+        <w:drawing>
+          <wp:inline distT="0" distB="0" distL="0" distR="0" wp14:anchorId="2228A76A" wp14:editId="4532C06B">
+            <wp:extent cx="6120130" cy="1779270"/>
+            <wp:effectExtent l="0" t="0" r="0" b="0"/>
+            <wp:docPr id="103130213" name="Immagine 1"/>
+            <wp:cNvGraphicFramePr>
+              <a:graphicFrameLocks xmlns:a="http://schemas.openxmlformats.org/drawingml/2006/main" noChangeAspect="1"/>
+            </wp:cNvGraphicFramePr>
+            <a:graphic xmlns:a="http://schemas.openxmlformats.org/drawingml/2006/main">
+              <a:graphicData uri="http://schemas.openxmlformats.org/drawingml/2006/picture">
+                <pic:pic xmlns:pic="http://schemas.openxmlformats.org/drawingml/2006/picture">
+                  <pic:nvPicPr>
+                    <pic:cNvPr id="103130213" name=""/>
+                    <pic:cNvPicPr/>
+                  </pic:nvPicPr>
+                  <pic:blipFill>
+                    <a:blip r:embed="rId11"/>
+                    <a:stretch>
+                      <a:fillRect/>
+                    </a:stretch>
+                  </pic:blipFill>
+                  <pic:spPr>
+                    <a:xfrm>
+                      <a:off x="0" y="0"/>
+                      <a:ext cx="6120130" cy="1779270"/>
+                    </a:xfrm>
+                    <a:prstGeom prst="rect">
+                      <a:avLst/>
+                    </a:prstGeom>
+                  </pic:spPr>
+                </pic:pic>
+              </a:graphicData>
+            </a:graphic>
+          </wp:inline>
+        </w:drawing>
+      </w:r>
+    </w:p>
+    <w:p>
+      <w:pPr>
+        <w:jc w:val="left"/>
+      </w:pPr>
+      <w:r>
+        <w:br/>
+      </w:r>
+      <w:r>
+        <w:t>Le colonne eliminate sono le seguenti:</w:t>
+      </w:r>
+      <w:r>
+        <w:br/>
+        <w:t>‘country’ e ‘</w:t>
+      </w:r>
+      <w:proofErr w:type="spellStart"/>
+      <w:r>
+        <w:t>country_code</w:t>
+      </w:r>
+      <w:proofErr w:type="spellEnd"/>
+      <w:r>
+        <w:t>’ in quanto il dataset fa riferimento a tutti annunci sul territorio americano e dunque questi dati non servono per il nostro caso.</w:t>
+      </w:r>
+      <w:r>
+        <w:br/>
+      </w:r>
+      <w:r>
+        <w:br/>
+        <w:t xml:space="preserve"> ‘NAME’ In quanto essa rappresenta la descrizione dell’annuncio della casa/stanza in affitto e </w:t>
+      </w:r>
+      <w:proofErr w:type="gramStart"/>
+      <w:r>
+        <w:t>dunque</w:t>
+      </w:r>
+      <w:proofErr w:type="gramEnd"/>
+      <w:r>
+        <w:t xml:space="preserve"> cioè non serve per la nostra analisi.</w:t>
+      </w:r>
+      <w:r>
+        <w:br/>
+      </w:r>
+      <w:r>
+        <w:br/>
+        <w:t>‘</w:t>
+      </w:r>
+      <w:proofErr w:type="spellStart"/>
+      <w:r>
+        <w:t>license</w:t>
+      </w:r>
+      <w:proofErr w:type="spellEnd"/>
+      <w:r>
+        <w:t>’ in quanto tale colonna è sempre vuota</w:t>
+      </w:r>
+    </w:p>
+    <w:p>
+      <w:pPr>
+        <w:jc w:val="left"/>
+      </w:pPr>
+    </w:p>
+    <w:p>
+      <w:pPr>
+        <w:jc w:val="left"/>
+      </w:pPr>
+      <w:r>
+        <w:t>‘</w:t>
+      </w:r>
+      <w:proofErr w:type="spellStart"/>
+      <w:r>
+        <w:t>host</w:t>
+      </w:r>
+      <w:proofErr w:type="spellEnd"/>
+      <w:r>
+        <w:t xml:space="preserve"> name’ in quanto essa rappresenta il nome </w:t>
+      </w:r>
+      <w:proofErr w:type="spellStart"/>
+      <w:r>
+        <w:t>dell’host</w:t>
+      </w:r>
+      <w:proofErr w:type="spellEnd"/>
+      <w:r>
+        <w:t xml:space="preserve"> es: Mauro, Paola, Michele e dunque tale dato non è necessario per la nostra analisi</w:t>
+      </w:r>
+    </w:p>
+    <w:p>
+      <w:pPr>
+        <w:jc w:val="left"/>
+      </w:pPr>
+    </w:p>
+    <w:p>
+      <w:pPr>
+        <w:jc w:val="left"/>
+      </w:pPr>
+      <w:r>
+        <w:t>‘</w:t>
+      </w:r>
+      <w:proofErr w:type="spellStart"/>
+      <w:r>
+        <w:t>house_rules</w:t>
+      </w:r>
+      <w:proofErr w:type="spellEnd"/>
+      <w:r>
+        <w:t>’ in quanto tale ca</w:t>
+      </w:r>
+      <w:r>
+        <w:t xml:space="preserve">mpo rappresenta le regole della casa es: Non fumare, non portare animali, no feste. </w:t>
+      </w:r>
+      <w:proofErr w:type="gramStart"/>
+      <w:r>
+        <w:t>Dunque</w:t>
+      </w:r>
+      <w:proofErr w:type="gramEnd"/>
+      <w:r>
+        <w:t xml:space="preserve"> questo campo non ci è utile.</w:t>
+      </w:r>
+      <w:r>
+        <w:br/>
+      </w:r>
+      <w:r>
+        <w:br/>
+      </w:r>
+      <w:r>
+        <w:drawing>
+          <wp:inline distT="0" distB="0" distL="0" distR="0" wp14:anchorId="68156DCC" wp14:editId="0C3C4747">
+            <wp:extent cx="6269181" cy="1858378"/>
+            <wp:effectExtent l="0" t="0" r="0" b="8890"/>
+            <wp:docPr id="985312297" name="Immagine 1"/>
+            <wp:cNvGraphicFramePr>
+              <a:graphicFrameLocks xmlns:a="http://schemas.openxmlformats.org/drawingml/2006/main" noChangeAspect="1"/>
+            </wp:cNvGraphicFramePr>
+            <a:graphic xmlns:a="http://schemas.openxmlformats.org/drawingml/2006/main">
+              <a:graphicData uri="http://schemas.openxmlformats.org/drawingml/2006/picture">
+                <pic:pic xmlns:pic="http://schemas.openxmlformats.org/drawingml/2006/picture">
+                  <pic:nvPicPr>
+                    <pic:cNvPr id="985312297" name=""/>
+                    <pic:cNvPicPr/>
+                  </pic:nvPicPr>
+                  <pic:blipFill>
+                    <a:blip r:embed="rId12"/>
+                    <a:stretch>
+                      <a:fillRect/>
+                    </a:stretch>
+                  </pic:blipFill>
+                  <pic:spPr>
+                    <a:xfrm>
+                      <a:off x="0" y="0"/>
+                      <a:ext cx="6285208" cy="1863129"/>
+                    </a:xfrm>
+                    <a:prstGeom prst="rect">
+                      <a:avLst/>
+                    </a:prstGeom>
+                  </pic:spPr>
+                </pic:pic>
+              </a:graphicData>
+            </a:graphic>
+          </wp:inline>
+        </w:drawing>
+      </w:r>
+    </w:p>
+    <w:p>
+      <w:pPr>
+        <w:ind w:left="0" w:firstLine="0"/>
+        <w:rPr>
+          <w:u w:val="single"/>
+        </w:rPr>
+      </w:pPr>
+    </w:p>
+    <w:p>
+      <w:pPr>
+        <w:ind w:left="0" w:firstLine="0"/>
+        <w:jc w:val="left"/>
+      </w:pPr>
+      <w:r>
+        <w:br/>
+      </w:r>
+      <w:r>
+        <w:br/>
+      </w:r>
+      <w:r>
+        <w:lastRenderedPageBreak/>
+        <w:t>Nelle celle dell</w:t>
+      </w:r>
+      <w:r>
+        <w:t>e</w:t>
+      </w:r>
+      <w:r>
+        <w:t xml:space="preserve"> colonn</w:t>
+      </w:r>
+      <w:r>
+        <w:t>e</w:t>
       </w:r>
       <w:r>
         <w:t xml:space="preserve"> </w:t>
       </w:r>
       <w:r>
-        <w:t xml:space="preserve">analisi, non è rilevante </w:t>
+        <w:t>‘</w:t>
+      </w:r>
+      <w:r>
+        <w:t>price</w:t>
+      </w:r>
+      <w:r>
+        <w:t xml:space="preserve">’ e ‘service </w:t>
+      </w:r>
+      <w:proofErr w:type="spellStart"/>
+      <w:r>
+        <w:t>fee</w:t>
+      </w:r>
+      <w:proofErr w:type="spellEnd"/>
+      <w:r>
+        <w:t>’</w:t>
+      </w:r>
+      <w:r>
+        <w:t xml:space="preserve"> è stato rimosso il simbolo ‘ $ ‘</w:t>
+      </w:r>
+      <w:r>
+        <w:t>, sono stati rimossi gli spazi e sono state convertite in colonne numeriche.</w:t>
+      </w:r>
+      <w:r>
+        <w:br/>
+      </w:r>
+      <w:r>
+        <w:br/>
+      </w:r>
+      <w:r>
+        <w:drawing>
+          <wp:inline distT="0" distB="0" distL="0" distR="0" wp14:anchorId="4656DD9E" wp14:editId="0D80C4DA">
+            <wp:extent cx="5677392" cy="3970364"/>
+            <wp:effectExtent l="0" t="0" r="0" b="0"/>
+            <wp:docPr id="2045436068" name="Immagine 1"/>
+            <wp:cNvGraphicFramePr>
+              <a:graphicFrameLocks xmlns:a="http://schemas.openxmlformats.org/drawingml/2006/main" noChangeAspect="1"/>
+            </wp:cNvGraphicFramePr>
+            <a:graphic xmlns:a="http://schemas.openxmlformats.org/drawingml/2006/main">
+              <a:graphicData uri="http://schemas.openxmlformats.org/drawingml/2006/picture">
+                <pic:pic xmlns:pic="http://schemas.openxmlformats.org/drawingml/2006/picture">
+                  <pic:nvPicPr>
+                    <pic:cNvPr id="2045436068" name=""/>
+                    <pic:cNvPicPr/>
+                  </pic:nvPicPr>
+                  <pic:blipFill>
+                    <a:blip r:embed="rId13"/>
+                    <a:stretch>
+                      <a:fillRect/>
+                    </a:stretch>
+                  </pic:blipFill>
+                  <pic:spPr>
+                    <a:xfrm>
+                      <a:off x="0" y="0"/>
+                      <a:ext cx="5677392" cy="3970364"/>
+                    </a:xfrm>
+                    <a:prstGeom prst="rect">
+                      <a:avLst/>
+                    </a:prstGeom>
+                  </pic:spPr>
+                </pic:pic>
+              </a:graphicData>
+            </a:graphic>
+          </wp:inline>
+        </w:drawing>
       </w:r>
     </w:p>
     <w:p>
       <w:pPr>
         <w:ind w:left="0" w:firstLine="0"/>
-      </w:pPr>
-      <w:r>
-        <w:t xml:space="preserve">country code = </w:t>
-      </w:r>
-    </w:p>
-    <w:p>
-      <w:pPr>
-        <w:ind w:left="0" w:firstLine="708"/>
-      </w:pPr>
-      <w:r>
-        <w:t>per lo stesso motivo di “country”, diciamo che questo dato non è rilevante in</w:t>
-      </w:r>
+        <w:jc w:val="left"/>
+      </w:pPr>
+    </w:p>
+    <w:p>
+      <w:pPr>
+        <w:ind w:left="0" w:firstLine="0"/>
+        <w:jc w:val="left"/>
+      </w:pPr>
+      <w:r>
+        <w:t xml:space="preserve">Converto la colonna room </w:t>
+      </w:r>
+      <w:proofErr w:type="spellStart"/>
+      <w:r>
+        <w:t>type</w:t>
+      </w:r>
+      <w:proofErr w:type="spellEnd"/>
+      <w:r>
+        <w:t xml:space="preserve"> da tipo </w:t>
+      </w:r>
+      <w:proofErr w:type="spellStart"/>
+      <w:r>
+        <w:t>object</w:t>
+      </w:r>
+      <w:proofErr w:type="spellEnd"/>
+      <w:r>
+        <w:t xml:space="preserve"> a tipo stringa:</w:t>
+      </w:r>
+      <w:r>
+        <w:br/>
+      </w:r>
+      <w:r>
+        <w:drawing>
+          <wp:inline distT="0" distB="0" distL="0" distR="0" wp14:anchorId="74A70149" wp14:editId="45E94328">
+            <wp:extent cx="4122777" cy="2217612"/>
+            <wp:effectExtent l="0" t="0" r="0" b="0"/>
+            <wp:docPr id="545154136" name="Immagine 1"/>
+            <wp:cNvGraphicFramePr>
+              <a:graphicFrameLocks xmlns:a="http://schemas.openxmlformats.org/drawingml/2006/main" noChangeAspect="1"/>
+            </wp:cNvGraphicFramePr>
+            <a:graphic xmlns:a="http://schemas.openxmlformats.org/drawingml/2006/main">
+              <a:graphicData uri="http://schemas.openxmlformats.org/drawingml/2006/picture">
+                <pic:pic xmlns:pic="http://schemas.openxmlformats.org/drawingml/2006/picture">
+                  <pic:nvPicPr>
+                    <pic:cNvPr id="545154136" name=""/>
+                    <pic:cNvPicPr/>
+                  </pic:nvPicPr>
+                  <pic:blipFill>
+                    <a:blip r:embed="rId14"/>
+                    <a:stretch>
+                      <a:fillRect/>
+                    </a:stretch>
+                  </pic:blipFill>
+                  <pic:spPr>
+                    <a:xfrm>
+                      <a:off x="0" y="0"/>
+                      <a:ext cx="4122777" cy="2217612"/>
+                    </a:xfrm>
+                    <a:prstGeom prst="rect">
+                      <a:avLst/>
+                    </a:prstGeom>
+                  </pic:spPr>
+                </pic:pic>
+              </a:graphicData>
+            </a:graphic>
+          </wp:inline>
+        </w:drawing>
+      </w:r>
+      <w:r>
+        <w:br/>
+      </w:r>
+    </w:p>
+    <w:p>
+      <w:pPr>
+        <w:jc w:val="left"/>
+      </w:pPr>
+    </w:p>
+    <w:p/>
+    <w:p>
+      <w:pPr>
+        <w:jc w:val="left"/>
+      </w:pPr>
+      <w:r>
+        <w:t xml:space="preserve">Converto la colonna </w:t>
+      </w:r>
+      <w:proofErr w:type="spellStart"/>
+      <w:r>
+        <w:t>construction</w:t>
+      </w:r>
+      <w:proofErr w:type="spellEnd"/>
       <w:r>
         <w:t xml:space="preserve"> </w:t>
       </w:r>
-      <w:r>
-        <w:t xml:space="preserve">quanto </w:t>
-      </w:r>
-      <w:r>
-        <w:t>sappiamo</w:t>
-      </w:r>
-      <w:r>
-        <w:tab/>
-      </w:r>
-      <w:r>
-        <w:t>già di far riferimento a NY</w:t>
-      </w:r>
-    </w:p>
-    <w:p>
-      <w:pPr>
-        <w:ind w:left="0" w:firstLine="0"/>
-      </w:pPr>
-      <w:r>
-        <w:t xml:space="preserve">license = </w:t>
-      </w:r>
-    </w:p>
-    <w:p>
-      <w:pPr>
-        <w:ind w:left="0" w:firstLine="708"/>
-      </w:pPr>
-      <w:r>
-        <w:t xml:space="preserve">è stato rimosso in quanto tutte le occorrenze erano </w:t>
-      </w:r>
-      <w:r>
-        <w:t>vuote</w:t>
-      </w:r>
-      <w:r>
-        <w:t xml:space="preserve"> </w:t>
-      </w:r>
-    </w:p>
-    <w:p>
-      <w:pPr>
-        <w:ind w:left="0" w:firstLine="0"/>
-      </w:pPr>
-      <w:r>
-        <w:t xml:space="preserve">host name = </w:t>
-      </w:r>
-    </w:p>
-    <w:p>
-      <w:pPr>
-        <w:ind w:left="0" w:firstLine="708"/>
-      </w:pPr>
-      <w:r>
-        <w:t xml:space="preserve">per la nostra analisi di affitto, non è rilevante sapere il nome </w:t>
-      </w:r>
-      <w:r>
-        <w:t>dell’affittuario</w:t>
-      </w:r>
-      <w:r>
-        <w:t xml:space="preserve"> </w:t>
-      </w:r>
-    </w:p>
-    <w:p>
-      <w:r>
-        <w:t>house_rules =</w:t>
-      </w:r>
-      <w:r>
-        <w:t xml:space="preserve"> </w:t>
-      </w:r>
-    </w:p>
-    <w:p>
-      <w:pPr>
-        <w:ind w:left="30" w:firstLine="678"/>
-      </w:pPr>
-      <w:r>
-        <w:t xml:space="preserve">le regole della casa non sono rilevanti per la nostra analisi </w:t>
-      </w:r>
-    </w:p>
-    <w:p>
-      <w:pPr>
-        <w:ind w:left="30"/>
-      </w:pPr>
-      <w:r>
-        <w:t xml:space="preserve">name = </w:t>
-      </w:r>
-    </w:p>
-    <w:p>
-      <w:pPr>
-        <w:ind w:left="30" w:firstLine="678"/>
-      </w:pPr>
-      <w:r>
-        <w:t xml:space="preserve">il dato indica la descrizione </w:t>
-      </w:r>
-      <w:r>
-        <w:t>dell’annuncio</w:t>
-      </w:r>
-      <w:r>
-        <w:t xml:space="preserve"> della casa in vendita, un dato che non </w:t>
-      </w:r>
-    </w:p>
-    <w:p>
-      <w:pPr>
-        <w:ind w:left="30" w:firstLine="678"/>
-      </w:pPr>
-      <w:r>
-        <w:t xml:space="preserve">è’ </w:t>
-      </w:r>
-      <w:r>
-        <w:t xml:space="preserve">rilevante per la nostra analisi di prezzo  </w:t>
-      </w:r>
-    </w:p>
-    <w:p>
-      <w:pPr>
-        <w:ind w:firstLine="0"/>
-      </w:pPr>
-    </w:p>
-    <w:p/>
-    <w:p/>
-    <w:p/>
-    <w:p>
-      <w:pPr>
-        <w:jc w:val="left"/>
-      </w:pPr>
-      <w:r>
-        <w:lastRenderedPageBreak/>
-        <w:t>ALTRE MODIFICHE DI PRE PROCESSING:</w:t>
+      <w:proofErr w:type="spellStart"/>
+      <w:r>
+        <w:t>year</w:t>
+      </w:r>
+      <w:proofErr w:type="spellEnd"/>
+      <w:r>
+        <w:t xml:space="preserve"> da </w:t>
+      </w:r>
+      <w:proofErr w:type="gramStart"/>
+      <w:r>
+        <w:t>float  a</w:t>
+      </w:r>
+      <w:proofErr w:type="gramEnd"/>
+      <w:r>
+        <w:t xml:space="preserve"> tipo data:</w:t>
       </w:r>
       <w:r>
         <w:br/>
       </w:r>
       <w:r>
-        <w:br/>
-        <w:t>Nelle celle della colonna price è stato rimosso il simbolo ‘ $ ‘ per poter riconoscere la colonna come numerica, dopodichè le occorrenze vuote di tale cella sono state riempite con il valore medio della cella in quanto all’interno del dataset tale evenienza è assai rara e dunque tale scelta non causa distorsioni significative</w:t>
-      </w:r>
-    </w:p>
-    <w:p/>
+        <w:drawing>
+          <wp:inline distT="0" distB="0" distL="0" distR="0" wp14:anchorId="5E4A6D46" wp14:editId="684EFB35">
+            <wp:extent cx="5121084" cy="266723"/>
+            <wp:effectExtent l="0" t="0" r="3810" b="0"/>
+            <wp:docPr id="1215959222" name="Immagine 1"/>
+            <wp:cNvGraphicFramePr>
+              <a:graphicFrameLocks xmlns:a="http://schemas.openxmlformats.org/drawingml/2006/main" noChangeAspect="1"/>
+            </wp:cNvGraphicFramePr>
+            <a:graphic xmlns:a="http://schemas.openxmlformats.org/drawingml/2006/main">
+              <a:graphicData uri="http://schemas.openxmlformats.org/drawingml/2006/picture">
+                <pic:pic xmlns:pic="http://schemas.openxmlformats.org/drawingml/2006/picture">
+                  <pic:nvPicPr>
+                    <pic:cNvPr id="1215959222" name=""/>
+                    <pic:cNvPicPr/>
+                  </pic:nvPicPr>
+                  <pic:blipFill>
+                    <a:blip r:embed="rId15"/>
+                    <a:stretch>
+                      <a:fillRect/>
+                    </a:stretch>
+                  </pic:blipFill>
+                  <pic:spPr>
+                    <a:xfrm>
+                      <a:off x="0" y="0"/>
+                      <a:ext cx="5121084" cy="266723"/>
+                    </a:xfrm>
+                    <a:prstGeom prst="rect">
+                      <a:avLst/>
+                    </a:prstGeom>
+                  </pic:spPr>
+                </pic:pic>
+              </a:graphicData>
+            </a:graphic>
+          </wp:inline>
+        </w:drawing>
+      </w:r>
+    </w:p>
     <w:p/>
     <w:p/>
     <w:p/>
@@ -478,6 +1525,95 @@
     </w:lvl>
   </w:abstractNum>
   <w:abstractNum w:abstractNumId="1" w15:restartNumberingAfterBreak="0">
+    <w:nsid w:val="09036FC5"/>
+    <w:multiLevelType w:val="hybridMultilevel"/>
+    <w:tmpl w:val="339EC68A"/>
+    <w:lvl w:ilvl="0" w:tplc="241C9CE2">
+      <w:start w:val="1"/>
+      <w:numFmt w:val="decimal"/>
+      <w:lvlText w:val="%1-"/>
+      <w:lvlJc w:val="left"/>
+      <w:pPr>
+        <w:ind w:left="720" w:hanging="360"/>
+      </w:pPr>
+      <w:rPr>
+        <w:rFonts w:hint="default"/>
+      </w:rPr>
+    </w:lvl>
+    <w:lvl w:ilvl="1" w:tplc="04100019" w:tentative="1">
+      <w:start w:val="1"/>
+      <w:numFmt w:val="lowerLetter"/>
+      <w:lvlText w:val="%2."/>
+      <w:lvlJc w:val="left"/>
+      <w:pPr>
+        <w:ind w:left="1440" w:hanging="360"/>
+      </w:pPr>
+    </w:lvl>
+    <w:lvl w:ilvl="2" w:tplc="0410001B" w:tentative="1">
+      <w:start w:val="1"/>
+      <w:numFmt w:val="lowerRoman"/>
+      <w:lvlText w:val="%3."/>
+      <w:lvlJc w:val="right"/>
+      <w:pPr>
+        <w:ind w:left="2160" w:hanging="180"/>
+      </w:pPr>
+    </w:lvl>
+    <w:lvl w:ilvl="3" w:tplc="0410000F" w:tentative="1">
+      <w:start w:val="1"/>
+      <w:numFmt w:val="decimal"/>
+      <w:lvlText w:val="%4."/>
+      <w:lvlJc w:val="left"/>
+      <w:pPr>
+        <w:ind w:left="2880" w:hanging="360"/>
+      </w:pPr>
+    </w:lvl>
+    <w:lvl w:ilvl="4" w:tplc="04100019" w:tentative="1">
+      <w:start w:val="1"/>
+      <w:numFmt w:val="lowerLetter"/>
+      <w:lvlText w:val="%5."/>
+      <w:lvlJc w:val="left"/>
+      <w:pPr>
+        <w:ind w:left="3600" w:hanging="360"/>
+      </w:pPr>
+    </w:lvl>
+    <w:lvl w:ilvl="5" w:tplc="0410001B" w:tentative="1">
+      <w:start w:val="1"/>
+      <w:numFmt w:val="lowerRoman"/>
+      <w:lvlText w:val="%6."/>
+      <w:lvlJc w:val="right"/>
+      <w:pPr>
+        <w:ind w:left="4320" w:hanging="180"/>
+      </w:pPr>
+    </w:lvl>
+    <w:lvl w:ilvl="6" w:tplc="0410000F" w:tentative="1">
+      <w:start w:val="1"/>
+      <w:numFmt w:val="decimal"/>
+      <w:lvlText w:val="%7."/>
+      <w:lvlJc w:val="left"/>
+      <w:pPr>
+        <w:ind w:left="5040" w:hanging="360"/>
+      </w:pPr>
+    </w:lvl>
+    <w:lvl w:ilvl="7" w:tplc="04100019" w:tentative="1">
+      <w:start w:val="1"/>
+      <w:numFmt w:val="lowerLetter"/>
+      <w:lvlText w:val="%8."/>
+      <w:lvlJc w:val="left"/>
+      <w:pPr>
+        <w:ind w:left="5760" w:hanging="360"/>
+      </w:pPr>
+    </w:lvl>
+    <w:lvl w:ilvl="8" w:tplc="0410001B" w:tentative="1">
+      <w:start w:val="1"/>
+      <w:numFmt w:val="lowerRoman"/>
+      <w:lvlText w:val="%9."/>
+      <w:lvlJc w:val="right"/>
+      <w:pPr>
+        <w:ind w:left="6480" w:hanging="180"/>
+      </w:pPr>
+    </w:lvl>
+  </w:abstractNum>
+  <w:abstractNum w:abstractNumId="2" w15:restartNumberingAfterBreak="0">
     <w:nsid w:val="136008F2"/>
     <w:multiLevelType w:val="hybridMultilevel"/>
     <w:tmpl w:val="866A330E"/>
@@ -566,7 +1702,96 @@
       </w:pPr>
     </w:lvl>
   </w:abstractNum>
-  <w:abstractNum w:abstractNumId="2" w15:restartNumberingAfterBreak="0">
+  <w:abstractNum w:abstractNumId="3" w15:restartNumberingAfterBreak="0">
+    <w:nsid w:val="2366292E"/>
+    <w:multiLevelType w:val="hybridMultilevel"/>
+    <w:tmpl w:val="4AE0E4C0"/>
+    <w:lvl w:ilvl="0" w:tplc="0410000F">
+      <w:start w:val="1"/>
+      <w:numFmt w:val="decimal"/>
+      <w:lvlText w:val="%1."/>
+      <w:lvlJc w:val="left"/>
+      <w:pPr>
+        <w:ind w:left="720" w:hanging="360"/>
+      </w:pPr>
+      <w:rPr>
+        <w:rFonts w:hint="default"/>
+      </w:rPr>
+    </w:lvl>
+    <w:lvl w:ilvl="1" w:tplc="FFFFFFFF" w:tentative="1">
+      <w:start w:val="1"/>
+      <w:numFmt w:val="lowerLetter"/>
+      <w:lvlText w:val="%2."/>
+      <w:lvlJc w:val="left"/>
+      <w:pPr>
+        <w:ind w:left="1440" w:hanging="360"/>
+      </w:pPr>
+    </w:lvl>
+    <w:lvl w:ilvl="2" w:tplc="FFFFFFFF" w:tentative="1">
+      <w:start w:val="1"/>
+      <w:numFmt w:val="lowerRoman"/>
+      <w:lvlText w:val="%3."/>
+      <w:lvlJc w:val="right"/>
+      <w:pPr>
+        <w:ind w:left="2160" w:hanging="180"/>
+      </w:pPr>
+    </w:lvl>
+    <w:lvl w:ilvl="3" w:tplc="FFFFFFFF" w:tentative="1">
+      <w:start w:val="1"/>
+      <w:numFmt w:val="decimal"/>
+      <w:lvlText w:val="%4."/>
+      <w:lvlJc w:val="left"/>
+      <w:pPr>
+        <w:ind w:left="2880" w:hanging="360"/>
+      </w:pPr>
+    </w:lvl>
+    <w:lvl w:ilvl="4" w:tplc="FFFFFFFF" w:tentative="1">
+      <w:start w:val="1"/>
+      <w:numFmt w:val="lowerLetter"/>
+      <w:lvlText w:val="%5."/>
+      <w:lvlJc w:val="left"/>
+      <w:pPr>
+        <w:ind w:left="3600" w:hanging="360"/>
+      </w:pPr>
+    </w:lvl>
+    <w:lvl w:ilvl="5" w:tplc="FFFFFFFF" w:tentative="1">
+      <w:start w:val="1"/>
+      <w:numFmt w:val="lowerRoman"/>
+      <w:lvlText w:val="%6."/>
+      <w:lvlJc w:val="right"/>
+      <w:pPr>
+        <w:ind w:left="4320" w:hanging="180"/>
+      </w:pPr>
+    </w:lvl>
+    <w:lvl w:ilvl="6" w:tplc="FFFFFFFF" w:tentative="1">
+      <w:start w:val="1"/>
+      <w:numFmt w:val="decimal"/>
+      <w:lvlText w:val="%7."/>
+      <w:lvlJc w:val="left"/>
+      <w:pPr>
+        <w:ind w:left="5040" w:hanging="360"/>
+      </w:pPr>
+    </w:lvl>
+    <w:lvl w:ilvl="7" w:tplc="FFFFFFFF" w:tentative="1">
+      <w:start w:val="1"/>
+      <w:numFmt w:val="lowerLetter"/>
+      <w:lvlText w:val="%8."/>
+      <w:lvlJc w:val="left"/>
+      <w:pPr>
+        <w:ind w:left="5760" w:hanging="360"/>
+      </w:pPr>
+    </w:lvl>
+    <w:lvl w:ilvl="8" w:tplc="FFFFFFFF" w:tentative="1">
+      <w:start w:val="1"/>
+      <w:numFmt w:val="lowerRoman"/>
+      <w:lvlText w:val="%9."/>
+      <w:lvlJc w:val="right"/>
+      <w:pPr>
+        <w:ind w:left="6480" w:hanging="180"/>
+      </w:pPr>
+    </w:lvl>
+  </w:abstractNum>
+  <w:abstractNum w:abstractNumId="4" w15:restartNumberingAfterBreak="0">
     <w:nsid w:val="333B27F7"/>
     <w:multiLevelType w:val="hybridMultilevel"/>
     <w:tmpl w:val="D5E65A16"/>
@@ -655,7 +1880,96 @@
       </w:pPr>
     </w:lvl>
   </w:abstractNum>
-  <w:abstractNum w:abstractNumId="3" w15:restartNumberingAfterBreak="0">
+  <w:abstractNum w:abstractNumId="5" w15:restartNumberingAfterBreak="0">
+    <w:nsid w:val="39EE1F23"/>
+    <w:multiLevelType w:val="hybridMultilevel"/>
+    <w:tmpl w:val="19DAFF2E"/>
+    <w:lvl w:ilvl="0" w:tplc="FD90465E">
+      <w:start w:val="1"/>
+      <w:numFmt w:val="lowerLetter"/>
+      <w:lvlText w:val="%1."/>
+      <w:lvlJc w:val="left"/>
+      <w:pPr>
+        <w:ind w:left="1080" w:hanging="360"/>
+      </w:pPr>
+      <w:rPr>
+        <w:rFonts w:hint="default"/>
+      </w:rPr>
+    </w:lvl>
+    <w:lvl w:ilvl="1" w:tplc="04100019" w:tentative="1">
+      <w:start w:val="1"/>
+      <w:numFmt w:val="lowerLetter"/>
+      <w:lvlText w:val="%2."/>
+      <w:lvlJc w:val="left"/>
+      <w:pPr>
+        <w:ind w:left="1800" w:hanging="360"/>
+      </w:pPr>
+    </w:lvl>
+    <w:lvl w:ilvl="2" w:tplc="0410001B" w:tentative="1">
+      <w:start w:val="1"/>
+      <w:numFmt w:val="lowerRoman"/>
+      <w:lvlText w:val="%3."/>
+      <w:lvlJc w:val="right"/>
+      <w:pPr>
+        <w:ind w:left="2520" w:hanging="180"/>
+      </w:pPr>
+    </w:lvl>
+    <w:lvl w:ilvl="3" w:tplc="0410000F" w:tentative="1">
+      <w:start w:val="1"/>
+      <w:numFmt w:val="decimal"/>
+      <w:lvlText w:val="%4."/>
+      <w:lvlJc w:val="left"/>
+      <w:pPr>
+        <w:ind w:left="3240" w:hanging="360"/>
+      </w:pPr>
+    </w:lvl>
+    <w:lvl w:ilvl="4" w:tplc="04100019" w:tentative="1">
+      <w:start w:val="1"/>
+      <w:numFmt w:val="lowerLetter"/>
+      <w:lvlText w:val="%5."/>
+      <w:lvlJc w:val="left"/>
+      <w:pPr>
+        <w:ind w:left="3960" w:hanging="360"/>
+      </w:pPr>
+    </w:lvl>
+    <w:lvl w:ilvl="5" w:tplc="0410001B" w:tentative="1">
+      <w:start w:val="1"/>
+      <w:numFmt w:val="lowerRoman"/>
+      <w:lvlText w:val="%6."/>
+      <w:lvlJc w:val="right"/>
+      <w:pPr>
+        <w:ind w:left="4680" w:hanging="180"/>
+      </w:pPr>
+    </w:lvl>
+    <w:lvl w:ilvl="6" w:tplc="0410000F" w:tentative="1">
+      <w:start w:val="1"/>
+      <w:numFmt w:val="decimal"/>
+      <w:lvlText w:val="%7."/>
+      <w:lvlJc w:val="left"/>
+      <w:pPr>
+        <w:ind w:left="5400" w:hanging="360"/>
+      </w:pPr>
+    </w:lvl>
+    <w:lvl w:ilvl="7" w:tplc="04100019" w:tentative="1">
+      <w:start w:val="1"/>
+      <w:numFmt w:val="lowerLetter"/>
+      <w:lvlText w:val="%8."/>
+      <w:lvlJc w:val="left"/>
+      <w:pPr>
+        <w:ind w:left="6120" w:hanging="360"/>
+      </w:pPr>
+    </w:lvl>
+    <w:lvl w:ilvl="8" w:tplc="0410001B" w:tentative="1">
+      <w:start w:val="1"/>
+      <w:numFmt w:val="lowerRoman"/>
+      <w:lvlText w:val="%9."/>
+      <w:lvlJc w:val="right"/>
+      <w:pPr>
+        <w:ind w:left="6840" w:hanging="180"/>
+      </w:pPr>
+    </w:lvl>
+  </w:abstractNum>
+  <w:abstractNum w:abstractNumId="6" w15:restartNumberingAfterBreak="0">
     <w:nsid w:val="3A1E50FA"/>
     <w:multiLevelType w:val="hybridMultilevel"/>
     <w:tmpl w:val="83B4F850"/>
@@ -744,7 +2058,7 @@
       </w:pPr>
     </w:lvl>
   </w:abstractNum>
-  <w:abstractNum w:abstractNumId="4" w15:restartNumberingAfterBreak="0">
+  <w:abstractNum w:abstractNumId="7" w15:restartNumberingAfterBreak="0">
     <w:nsid w:val="66A93213"/>
     <w:multiLevelType w:val="hybridMultilevel"/>
     <w:tmpl w:val="8FA0995A"/>
@@ -857,7 +2171,7 @@
       </w:rPr>
     </w:lvl>
   </w:abstractNum>
-  <w:abstractNum w:abstractNumId="5" w15:restartNumberingAfterBreak="0">
+  <w:abstractNum w:abstractNumId="8" w15:restartNumberingAfterBreak="0">
     <w:nsid w:val="694A7A35"/>
     <w:multiLevelType w:val="hybridMultilevel"/>
     <w:tmpl w:val="1A324E26"/>
@@ -943,7 +2257,7 @@
       </w:pPr>
     </w:lvl>
   </w:abstractNum>
-  <w:abstractNum w:abstractNumId="6" w15:restartNumberingAfterBreak="0">
+  <w:abstractNum w:abstractNumId="9" w15:restartNumberingAfterBreak="0">
     <w:nsid w:val="6AC84E81"/>
     <w:multiLevelType w:val="hybridMultilevel"/>
     <w:tmpl w:val="02A277A6"/>
@@ -1029,26 +2343,219 @@
       </w:pPr>
     </w:lvl>
   </w:abstractNum>
+  <w:abstractNum w:abstractNumId="10" w15:restartNumberingAfterBreak="0">
+    <w:nsid w:val="730437F9"/>
+    <w:multiLevelType w:val="hybridMultilevel"/>
+    <w:tmpl w:val="4AE0E4C0"/>
+    <w:lvl w:ilvl="0" w:tplc="FFFFFFFF">
+      <w:start w:val="1"/>
+      <w:numFmt w:val="decimal"/>
+      <w:lvlText w:val="%1."/>
+      <w:lvlJc w:val="left"/>
+      <w:pPr>
+        <w:ind w:left="720" w:hanging="360"/>
+      </w:pPr>
+      <w:rPr>
+        <w:rFonts w:hint="default"/>
+      </w:rPr>
+    </w:lvl>
+    <w:lvl w:ilvl="1" w:tplc="FFFFFFFF" w:tentative="1">
+      <w:start w:val="1"/>
+      <w:numFmt w:val="lowerLetter"/>
+      <w:lvlText w:val="%2."/>
+      <w:lvlJc w:val="left"/>
+      <w:pPr>
+        <w:ind w:left="1440" w:hanging="360"/>
+      </w:pPr>
+    </w:lvl>
+    <w:lvl w:ilvl="2" w:tplc="FFFFFFFF" w:tentative="1">
+      <w:start w:val="1"/>
+      <w:numFmt w:val="lowerRoman"/>
+      <w:lvlText w:val="%3."/>
+      <w:lvlJc w:val="right"/>
+      <w:pPr>
+        <w:ind w:left="2160" w:hanging="180"/>
+      </w:pPr>
+    </w:lvl>
+    <w:lvl w:ilvl="3" w:tplc="FFFFFFFF" w:tentative="1">
+      <w:start w:val="1"/>
+      <w:numFmt w:val="decimal"/>
+      <w:lvlText w:val="%4."/>
+      <w:lvlJc w:val="left"/>
+      <w:pPr>
+        <w:ind w:left="2880" w:hanging="360"/>
+      </w:pPr>
+    </w:lvl>
+    <w:lvl w:ilvl="4" w:tplc="FFFFFFFF" w:tentative="1">
+      <w:start w:val="1"/>
+      <w:numFmt w:val="lowerLetter"/>
+      <w:lvlText w:val="%5."/>
+      <w:lvlJc w:val="left"/>
+      <w:pPr>
+        <w:ind w:left="3600" w:hanging="360"/>
+      </w:pPr>
+    </w:lvl>
+    <w:lvl w:ilvl="5" w:tplc="FFFFFFFF" w:tentative="1">
+      <w:start w:val="1"/>
+      <w:numFmt w:val="lowerRoman"/>
+      <w:lvlText w:val="%6."/>
+      <w:lvlJc w:val="right"/>
+      <w:pPr>
+        <w:ind w:left="4320" w:hanging="180"/>
+      </w:pPr>
+    </w:lvl>
+    <w:lvl w:ilvl="6" w:tplc="FFFFFFFF" w:tentative="1">
+      <w:start w:val="1"/>
+      <w:numFmt w:val="decimal"/>
+      <w:lvlText w:val="%7."/>
+      <w:lvlJc w:val="left"/>
+      <w:pPr>
+        <w:ind w:left="5040" w:hanging="360"/>
+      </w:pPr>
+    </w:lvl>
+    <w:lvl w:ilvl="7" w:tplc="FFFFFFFF" w:tentative="1">
+      <w:start w:val="1"/>
+      <w:numFmt w:val="lowerLetter"/>
+      <w:lvlText w:val="%8."/>
+      <w:lvlJc w:val="left"/>
+      <w:pPr>
+        <w:ind w:left="5760" w:hanging="360"/>
+      </w:pPr>
+    </w:lvl>
+    <w:lvl w:ilvl="8" w:tplc="FFFFFFFF" w:tentative="1">
+      <w:start w:val="1"/>
+      <w:numFmt w:val="lowerRoman"/>
+      <w:lvlText w:val="%9."/>
+      <w:lvlJc w:val="right"/>
+      <w:pPr>
+        <w:ind w:left="6480" w:hanging="180"/>
+      </w:pPr>
+    </w:lvl>
+  </w:abstractNum>
+  <w:abstractNum w:abstractNumId="11" w15:restartNumberingAfterBreak="0">
+    <w:nsid w:val="74A10BD9"/>
+    <w:multiLevelType w:val="hybridMultilevel"/>
+    <w:tmpl w:val="384C037E"/>
+    <w:lvl w:ilvl="0" w:tplc="241C9CE2">
+      <w:start w:val="1"/>
+      <w:numFmt w:val="decimal"/>
+      <w:lvlText w:val="%1-"/>
+      <w:lvlJc w:val="left"/>
+      <w:pPr>
+        <w:ind w:left="720" w:hanging="360"/>
+      </w:pPr>
+      <w:rPr>
+        <w:rFonts w:hint="default"/>
+      </w:rPr>
+    </w:lvl>
+    <w:lvl w:ilvl="1" w:tplc="04100019" w:tentative="1">
+      <w:start w:val="1"/>
+      <w:numFmt w:val="lowerLetter"/>
+      <w:lvlText w:val="%2."/>
+      <w:lvlJc w:val="left"/>
+      <w:pPr>
+        <w:ind w:left="1440" w:hanging="360"/>
+      </w:pPr>
+    </w:lvl>
+    <w:lvl w:ilvl="2" w:tplc="0410001B" w:tentative="1">
+      <w:start w:val="1"/>
+      <w:numFmt w:val="lowerRoman"/>
+      <w:lvlText w:val="%3."/>
+      <w:lvlJc w:val="right"/>
+      <w:pPr>
+        <w:ind w:left="2160" w:hanging="180"/>
+      </w:pPr>
+    </w:lvl>
+    <w:lvl w:ilvl="3" w:tplc="0410000F" w:tentative="1">
+      <w:start w:val="1"/>
+      <w:numFmt w:val="decimal"/>
+      <w:lvlText w:val="%4."/>
+      <w:lvlJc w:val="left"/>
+      <w:pPr>
+        <w:ind w:left="2880" w:hanging="360"/>
+      </w:pPr>
+    </w:lvl>
+    <w:lvl w:ilvl="4" w:tplc="04100019" w:tentative="1">
+      <w:start w:val="1"/>
+      <w:numFmt w:val="lowerLetter"/>
+      <w:lvlText w:val="%5."/>
+      <w:lvlJc w:val="left"/>
+      <w:pPr>
+        <w:ind w:left="3600" w:hanging="360"/>
+      </w:pPr>
+    </w:lvl>
+    <w:lvl w:ilvl="5" w:tplc="0410001B" w:tentative="1">
+      <w:start w:val="1"/>
+      <w:numFmt w:val="lowerRoman"/>
+      <w:lvlText w:val="%6."/>
+      <w:lvlJc w:val="right"/>
+      <w:pPr>
+        <w:ind w:left="4320" w:hanging="180"/>
+      </w:pPr>
+    </w:lvl>
+    <w:lvl w:ilvl="6" w:tplc="0410000F" w:tentative="1">
+      <w:start w:val="1"/>
+      <w:numFmt w:val="decimal"/>
+      <w:lvlText w:val="%7."/>
+      <w:lvlJc w:val="left"/>
+      <w:pPr>
+        <w:ind w:left="5040" w:hanging="360"/>
+      </w:pPr>
+    </w:lvl>
+    <w:lvl w:ilvl="7" w:tplc="04100019" w:tentative="1">
+      <w:start w:val="1"/>
+      <w:numFmt w:val="lowerLetter"/>
+      <w:lvlText w:val="%8."/>
+      <w:lvlJc w:val="left"/>
+      <w:pPr>
+        <w:ind w:left="5760" w:hanging="360"/>
+      </w:pPr>
+    </w:lvl>
+    <w:lvl w:ilvl="8" w:tplc="0410001B" w:tentative="1">
+      <w:start w:val="1"/>
+      <w:numFmt w:val="lowerRoman"/>
+      <w:lvlText w:val="%9."/>
+      <w:lvlJc w:val="right"/>
+      <w:pPr>
+        <w:ind w:left="6480" w:hanging="180"/>
+      </w:pPr>
+    </w:lvl>
+  </w:abstractNum>
   <w:num w:numId="1" w16cid:durableId="463618160">
-    <w:abstractNumId w:val="1"/>
+    <w:abstractNumId w:val="2"/>
   </w:num>
   <w:num w:numId="2" w16cid:durableId="1055474841">
-    <w:abstractNumId w:val="4"/>
+    <w:abstractNumId w:val="7"/>
   </w:num>
   <w:num w:numId="3" w16cid:durableId="1870871007">
-    <w:abstractNumId w:val="6"/>
+    <w:abstractNumId w:val="9"/>
   </w:num>
   <w:num w:numId="4" w16cid:durableId="605842611">
-    <w:abstractNumId w:val="5"/>
+    <w:abstractNumId w:val="8"/>
   </w:num>
   <w:num w:numId="5" w16cid:durableId="1673413184">
-    <w:abstractNumId w:val="2"/>
+    <w:abstractNumId w:val="4"/>
   </w:num>
   <w:num w:numId="6" w16cid:durableId="774903351">
     <w:abstractNumId w:val="0"/>
   </w:num>
   <w:num w:numId="7" w16cid:durableId="1092899670">
+    <w:abstractNumId w:val="6"/>
+  </w:num>
+  <w:num w:numId="8" w16cid:durableId="950816573">
+    <w:abstractNumId w:val="11"/>
+  </w:num>
+  <w:num w:numId="9" w16cid:durableId="661545676">
+    <w:abstractNumId w:val="1"/>
+  </w:num>
+  <w:num w:numId="10" w16cid:durableId="1914124956">
     <w:abstractNumId w:val="3"/>
+  </w:num>
+  <w:num w:numId="11" w16cid:durableId="708069713">
+    <w:abstractNumId w:val="5"/>
+  </w:num>
+  <w:num w:numId="12" w16cid:durableId="474492766">
+    <w:abstractNumId w:val="10"/>
   </w:num>
 </w:numbering>
 </file>
@@ -1450,7 +2957,7 @@
     <w:lsdException w:name="Unresolved Mention" w:semiHidden="1" w:unhideWhenUsed="1"/>
     <w:lsdException w:name="Smart Link" w:semiHidden="1" w:unhideWhenUsed="1"/>
   </w:latentStyles>
-  <w:style w:type="paragraph" w:default="1" w:styleId="Normal">
+  <w:style w:type="paragraph" w:default="1" w:styleId="Normale">
     <w:name w:val="Normal"/>
     <w:qFormat/>
     <w:rsid w:val="006F7E8B"/>
@@ -1467,10 +2974,10 @@
       <w14:ligatures w14:val="none"/>
     </w:rPr>
   </w:style>
-  <w:style w:type="paragraph" w:styleId="Heading1">
+  <w:style w:type="paragraph" w:styleId="Titolo1">
     <w:name w:val="heading 1"/>
-    <w:next w:val="Normal"/>
-    <w:link w:val="Heading1Char"/>
+    <w:next w:val="Normale"/>
+    <w:link w:val="Titolo1Carattere"/>
     <w:unhideWhenUsed/>
     <w:qFormat/>
     <w:rsid w:val="006F7E8B"/>
@@ -1488,13 +2995,13 @@
       <w:sz w:val="24"/>
     </w:rPr>
   </w:style>
-  <w:style w:type="character" w:default="1" w:styleId="DefaultParagraphFont">
+  <w:style w:type="character" w:default="1" w:styleId="Carpredefinitoparagrafo">
     <w:name w:val="Default Paragraph Font"/>
     <w:uiPriority w:val="1"/>
     <w:semiHidden/>
     <w:unhideWhenUsed/>
   </w:style>
-  <w:style w:type="table" w:default="1" w:styleId="TableNormal">
+  <w:style w:type="table" w:default="1" w:styleId="Tabellanormale">
     <w:name w:val="Normal Table"/>
     <w:uiPriority w:val="99"/>
     <w:semiHidden/>
@@ -1509,15 +3016,15 @@
       </w:tblCellMar>
     </w:tblPr>
   </w:style>
-  <w:style w:type="numbering" w:default="1" w:styleId="NoList">
+  <w:style w:type="numbering" w:default="1" w:styleId="Nessunelenco">
     <w:name w:val="No List"/>
     <w:uiPriority w:val="99"/>
     <w:semiHidden/>
     <w:unhideWhenUsed/>
   </w:style>
-  <w:style w:type="character" w:customStyle="1" w:styleId="Heading1Char">
-    <w:name w:val="Heading 1 Char"/>
-    <w:link w:val="Heading1"/>
+  <w:style w:type="character" w:customStyle="1" w:styleId="Titolo1Carattere">
+    <w:name w:val="Titolo 1 Carattere"/>
+    <w:link w:val="Titolo1"/>
     <w:rsid w:val="006F7E8B"/>
     <w:rPr>
       <w:rFonts w:ascii="Times New Roman" w:eastAsia="Times New Roman" w:hAnsi="Times New Roman" w:cs="Times New Roman"/>
@@ -1525,9 +3032,9 @@
       <w:sz w:val="24"/>
     </w:rPr>
   </w:style>
-  <w:style w:type="paragraph" w:styleId="ListParagraph">
+  <w:style w:type="paragraph" w:styleId="Paragrafoelenco">
     <w:name w:val="List Paragraph"/>
-    <w:basedOn w:val="Normal"/>
+    <w:basedOn w:val="Normale"/>
     <w:uiPriority w:val="34"/>
     <w:qFormat/>
     <w:rsid w:val="00913DB1"/>
@@ -1536,9 +3043,9 @@
       <w:contextualSpacing/>
     </w:pPr>
   </w:style>
-  <w:style w:type="paragraph" w:styleId="NormalWeb">
+  <w:style w:type="paragraph" w:styleId="NormaleWeb">
     <w:name w:val="Normal (Web)"/>
-    <w:basedOn w:val="Normal"/>
+    <w:basedOn w:val="Normale"/>
     <w:uiPriority w:val="99"/>
     <w:semiHidden/>
     <w:unhideWhenUsed/>
@@ -1555,9 +3062,9 @@
       <w:lang w:eastAsia="it-IT"/>
     </w:rPr>
   </w:style>
-  <w:style w:type="character" w:styleId="Strong">
+  <w:style w:type="character" w:styleId="Enfasigrassetto">
     <w:name w:val="Strong"/>
-    <w:basedOn w:val="DefaultParagraphFont"/>
+    <w:basedOn w:val="Carpredefinitoparagrafo"/>
     <w:uiPriority w:val="22"/>
     <w:qFormat/>
     <w:rsid w:val="00913DB1"/>
@@ -1566,7 +3073,7 @@
       <w:bCs/>
     </w:rPr>
   </w:style>
-  <w:style w:type="paragraph" w:styleId="NoSpacing">
+  <w:style w:type="paragraph" w:styleId="Nessunaspaziatura">
     <w:name w:val="No Spacing"/>
     <w:uiPriority w:val="1"/>
     <w:qFormat/>

</xml_diff>